<commit_message>
Ajout Contexte + Pyramid
</commit_message>
<xml_diff>
--- a/render/Texte Bouches-du-Rhône.docx
+++ b/render/Texte Bouches-du-Rhône.docx
@@ -16,21 +16,229 @@
         <w:t xml:space="preserve"> </w:t>
       </w:r>
       <w:r>
-        <w:t xml:space="preserve">et 2020, le département a vu sa population augmenter de + 4 % passant de ce fait de 1,9 millions à 2 millions </w:t>
-      </w:r>
-      <w:r>
-        <w:t>d’habitants</w:t>
-      </w:r>
-      <w:r>
-        <w:t xml:space="preserve">. Cette hausse peut s’expliquer par un maintien de la fécondité à un niveau stable </w:t>
-      </w:r>
-      <w:proofErr w:type="gramStart"/>
-      <w:r>
-        <w:t>( ???</w:t>
-      </w:r>
-      <w:proofErr w:type="gramEnd"/>
-      <w:r>
-        <w:t xml:space="preserve">) ainsi qu’à l’attractivité du territoire du point de vue des migrations. Néanmoins, ce constat n’est pas entièrement positif puisque il peut être remarqué que la population présente est vieillissante. </w:t>
+        <w:t xml:space="preserve">et 2020, le département a vu sa population augmenter de + 4 % passant de ce fait de 1,9 millions à 2 millions d’habitants. Cette hausse peut s’expliquer par un maintien de la fécondité à un niveau </w:t>
+      </w:r>
+      <w:r>
+        <w:t>supérieur à la moyenne nationale (1,95 contre 1,78) bien que les premières naissances soient en moyenne plus tardive (31,1 ans contre 30,4 ans)</w:t>
+      </w:r>
+      <w:r>
+        <w:t xml:space="preserve">. Aussi, il pourrait être supposé que cette augmentation ait été rendu possible par la position géographique du département, sur une façade littorale, induisant de ce fait une possible </w:t>
+      </w:r>
+      <w:r>
+        <w:t>attractivité d</w:t>
+      </w:r>
+      <w:r>
+        <w:t>e celui-ci</w:t>
+      </w:r>
+      <w:r>
+        <w:t xml:space="preserve"> </w:t>
+      </w:r>
+      <w:r>
+        <w:t>d’un</w:t>
+      </w:r>
+      <w:r>
+        <w:t xml:space="preserve"> point de vue</w:t>
+      </w:r>
+      <w:r>
+        <w:t xml:space="preserve"> migratoire</w:t>
+      </w:r>
+      <w:r>
+        <w:t>.</w:t>
+      </w:r>
+      <w:r>
+        <w:t xml:space="preserve"> Il semble intéressant de noter que la ville de Marseille est le premier port de croisière de France avec une fréquentation touristique d’environ 5 à 7 millions d’individus en moyenne. Le département constitue aussi un point d’arrivée pour les populations </w:t>
+      </w:r>
+      <w:r>
+        <w:t>en provenance d’Afrique du Nord.</w:t>
+      </w:r>
+    </w:p>
+    <w:p>
+      <w:pPr>
+        <w:jc w:val="both"/>
+      </w:pPr>
+      <w:r>
+        <w:t>Néanmoins, ce constat n’est pas entièrement positif puisqu</w:t>
+      </w:r>
+      <w:r>
+        <w:t>’</w:t>
+      </w:r>
+      <w:r>
+        <w:t xml:space="preserve">il peut être remarqué que </w:t>
+      </w:r>
+      <w:r>
+        <w:t>sa population n’est pas épargnée par le phénomène du vieillissement démographique</w:t>
+      </w:r>
+      <w:r>
+        <w:t xml:space="preserve">. </w:t>
+      </w:r>
+      <w:r>
+        <w:t xml:space="preserve">En effet, en s’intéressant à la structure par âge de la population, la pyramide des âges réalisée rend visible la diminution progressive des naissances donnant l’effet d’un rétrécissement à la base de cette dernière et, par extension, un agrandissement de la part des effectifs à des âges plus élevés. De la même manière, il peut être constaté que la part de la population âgée de 65 ans et plus représente 28 % de la population bucco-rhodanienne </w:t>
+      </w:r>
+      <w:r>
+        <w:t xml:space="preserve">donnant un ratio de dépendance de 0,64 signifiant qu’il y’a un peu moins de deux actifs pour un inactif dans la région. </w:t>
+      </w:r>
+    </w:p>
+    <w:p>
+      <w:pPr>
+        <w:jc w:val="both"/>
+      </w:pPr>
+    </w:p>
+    <w:p>
+      <w:pPr>
+        <w:jc w:val="both"/>
+      </w:pPr>
+      <w:r>
+        <w:rPr>
+          <w:noProof/>
+        </w:rPr>
+        <w:lastRenderedPageBreak/>
+        <w:drawing>
+          <wp:inline distT="0" distB="0" distL="0" distR="0" wp14:anchorId="6368D09C" wp14:editId="489F54F5">
+            <wp:extent cx="5760720" cy="5760720"/>
+            <wp:effectExtent l="0" t="0" r="0" b="0"/>
+            <wp:docPr id="1392386628" name="Image 4" descr="Une image contenant texte, capture d’écran, diagramme, ligne&#10;&#10;Description générée automatiquement"/>
+            <wp:cNvGraphicFramePr>
+              <a:graphicFrameLocks xmlns:a="http://schemas.openxmlformats.org/drawingml/2006/main" noChangeAspect="1"/>
+            </wp:cNvGraphicFramePr>
+            <a:graphic xmlns:a="http://schemas.openxmlformats.org/drawingml/2006/main">
+              <a:graphicData uri="http://schemas.openxmlformats.org/drawingml/2006/picture">
+                <pic:pic xmlns:pic="http://schemas.openxmlformats.org/drawingml/2006/picture">
+                  <pic:nvPicPr>
+                    <pic:cNvPr id="1392386628" name="Image 4" descr="Une image contenant texte, capture d’écran, diagramme, ligne&#10;&#10;Description générée automatiquement"/>
+                    <pic:cNvPicPr/>
+                  </pic:nvPicPr>
+                  <pic:blipFill>
+                    <a:blip r:embed="rId4">
+                      <a:extLst>
+                        <a:ext uri="{28A0092B-C50C-407E-A947-70E740481C1C}">
+                          <a14:useLocalDpi xmlns:a14="http://schemas.microsoft.com/office/drawing/2010/main" val="0"/>
+                        </a:ext>
+                      </a:extLst>
+                    </a:blip>
+                    <a:stretch>
+                      <a:fillRect/>
+                    </a:stretch>
+                  </pic:blipFill>
+                  <pic:spPr>
+                    <a:xfrm>
+                      <a:off x="0" y="0"/>
+                      <a:ext cx="5760720" cy="5760720"/>
+                    </a:xfrm>
+                    <a:prstGeom prst="rect">
+                      <a:avLst/>
+                    </a:prstGeom>
+                  </pic:spPr>
+                </pic:pic>
+              </a:graphicData>
+            </a:graphic>
+          </wp:inline>
+        </w:drawing>
+      </w:r>
+    </w:p>
+    <w:p>
+      <w:pPr>
+        <w:jc w:val="both"/>
+      </w:pPr>
+      <w:r>
+        <w:rPr>
+          <w:noProof/>
+        </w:rPr>
+        <w:lastRenderedPageBreak/>
+        <w:drawing>
+          <wp:inline distT="0" distB="0" distL="0" distR="0" wp14:anchorId="3B245B69" wp14:editId="2D69B020">
+            <wp:extent cx="5760720" cy="4073525"/>
+            <wp:effectExtent l="0" t="0" r="0" b="3175"/>
+            <wp:docPr id="481164840" name="Image 1" descr="Une image contenant texte, carte, atlas, diagramme&#10;&#10;Description générée automatiquement"/>
+            <wp:cNvGraphicFramePr>
+              <a:graphicFrameLocks xmlns:a="http://schemas.openxmlformats.org/drawingml/2006/main" noChangeAspect="1"/>
+            </wp:cNvGraphicFramePr>
+            <a:graphic xmlns:a="http://schemas.openxmlformats.org/drawingml/2006/main">
+              <a:graphicData uri="http://schemas.openxmlformats.org/drawingml/2006/picture">
+                <pic:pic xmlns:pic="http://schemas.openxmlformats.org/drawingml/2006/picture">
+                  <pic:nvPicPr>
+                    <pic:cNvPr id="481164840" name="Image 1" descr="Une image contenant texte, carte, atlas, diagramme&#10;&#10;Description générée automatiquement"/>
+                    <pic:cNvPicPr/>
+                  </pic:nvPicPr>
+                  <pic:blipFill>
+                    <a:blip r:embed="rId5" cstate="print">
+                      <a:extLst>
+                        <a:ext uri="{28A0092B-C50C-407E-A947-70E740481C1C}">
+                          <a14:useLocalDpi xmlns:a14="http://schemas.microsoft.com/office/drawing/2010/main" val="0"/>
+                        </a:ext>
+                      </a:extLst>
+                    </a:blip>
+                    <a:stretch>
+                      <a:fillRect/>
+                    </a:stretch>
+                  </pic:blipFill>
+                  <pic:spPr>
+                    <a:xfrm>
+                      <a:off x="0" y="0"/>
+                      <a:ext cx="5760720" cy="4073525"/>
+                    </a:xfrm>
+                    <a:prstGeom prst="rect">
+                      <a:avLst/>
+                    </a:prstGeom>
+                  </pic:spPr>
+                </pic:pic>
+              </a:graphicData>
+            </a:graphic>
+          </wp:inline>
+        </w:drawing>
+      </w:r>
+      <w:r>
+        <w:rPr>
+          <w:noProof/>
+        </w:rPr>
+        <w:lastRenderedPageBreak/>
+        <w:drawing>
+          <wp:inline distT="0" distB="0" distL="0" distR="0" wp14:anchorId="26D41227" wp14:editId="090045D6">
+            <wp:extent cx="5760720" cy="5090160"/>
+            <wp:effectExtent l="0" t="0" r="0" b="0"/>
+            <wp:docPr id="1365996306" name="Image 3"/>
+            <wp:cNvGraphicFramePr>
+              <a:graphicFrameLocks xmlns:a="http://schemas.openxmlformats.org/drawingml/2006/main" noChangeAspect="1"/>
+            </wp:cNvGraphicFramePr>
+            <a:graphic xmlns:a="http://schemas.openxmlformats.org/drawingml/2006/main">
+              <a:graphicData uri="http://schemas.openxmlformats.org/drawingml/2006/picture">
+                <pic:pic xmlns:pic="http://schemas.openxmlformats.org/drawingml/2006/picture">
+                  <pic:nvPicPr>
+                    <pic:cNvPr id="0" name="Picture 1"/>
+                    <pic:cNvPicPr>
+                      <a:picLocks noChangeAspect="1" noChangeArrowheads="1"/>
+                    </pic:cNvPicPr>
+                  </pic:nvPicPr>
+                  <pic:blipFill>
+                    <a:blip r:embed="rId6">
+                      <a:extLst>
+                        <a:ext uri="{28A0092B-C50C-407E-A947-70E740481C1C}">
+                          <a14:useLocalDpi xmlns:a14="http://schemas.microsoft.com/office/drawing/2010/main" val="0"/>
+                        </a:ext>
+                      </a:extLst>
+                    </a:blip>
+                    <a:srcRect/>
+                    <a:stretch>
+                      <a:fillRect/>
+                    </a:stretch>
+                  </pic:blipFill>
+                  <pic:spPr bwMode="auto">
+                    <a:xfrm>
+                      <a:off x="0" y="0"/>
+                      <a:ext cx="5760720" cy="5090160"/>
+                    </a:xfrm>
+                    <a:prstGeom prst="rect">
+                      <a:avLst/>
+                    </a:prstGeom>
+                    <a:noFill/>
+                    <a:ln>
+                      <a:noFill/>
+                    </a:ln>
+                  </pic:spPr>
+                </pic:pic>
+              </a:graphicData>
+            </a:graphic>
+          </wp:inline>
+        </w:drawing>
       </w:r>
     </w:p>
     <w:sectPr>
@@ -471,6 +679,29 @@
     <w:semiHidden/>
     <w:unhideWhenUsed/>
   </w:style>
+  <w:style w:type="character" w:styleId="Lienhypertexte">
+    <w:name w:val="Hyperlink"/>
+    <w:basedOn w:val="Policepardfaut"/>
+    <w:uiPriority w:val="99"/>
+    <w:unhideWhenUsed/>
+    <w:rsid w:val="009448A7"/>
+    <w:rPr>
+      <w:color w:val="0563C1" w:themeColor="hyperlink"/>
+      <w:u w:val="single"/>
+    </w:rPr>
+  </w:style>
+  <w:style w:type="character" w:styleId="Mentionnonrsolue">
+    <w:name w:val="Unresolved Mention"/>
+    <w:basedOn w:val="Policepardfaut"/>
+    <w:uiPriority w:val="99"/>
+    <w:semiHidden/>
+    <w:unhideWhenUsed/>
+    <w:rsid w:val="009448A7"/>
+    <w:rPr>
+      <w:color w:val="605E5C"/>
+      <w:shd w:val="clear" w:color="auto" w:fill="E1DFDD"/>
+    </w:rPr>
+  </w:style>
 </w:styles>
 </file>
 

</xml_diff>

<commit_message>
Correction presentation et création Quarto Markdown
</commit_message>
<xml_diff>
--- a/render/Texte Bouches-du-Rhône.docx
+++ b/render/Texte Bouches-du-Rhône.docx
@@ -16,40 +16,7 @@
         <w:t xml:space="preserve"> </w:t>
       </w:r>
       <w:r>
-        <w:t xml:space="preserve">et 2020, le département a vu sa population augmenter de + 4 % passant de ce fait de 1,9 millions à 2 millions d’habitants. Cette hausse peut s’expliquer par un maintien de la fécondité à un niveau </w:t>
-      </w:r>
-      <w:r>
-        <w:t>supérieur à la moyenne nationale (1,95 contre 1,78) bien que les premières naissances soient en moyenne plus tardive (31,1 ans contre 30,4 ans)</w:t>
-      </w:r>
-      <w:r>
-        <w:t xml:space="preserve">. Aussi, il pourrait être supposé que cette augmentation ait été rendu possible par la position géographique du département, sur une façade littorale, induisant de ce fait une possible </w:t>
-      </w:r>
-      <w:r>
-        <w:t>attractivité d</w:t>
-      </w:r>
-      <w:r>
-        <w:t>e celui-ci</w:t>
-      </w:r>
-      <w:r>
-        <w:t xml:space="preserve"> </w:t>
-      </w:r>
-      <w:r>
-        <w:t>d’un</w:t>
-      </w:r>
-      <w:r>
-        <w:t xml:space="preserve"> point de vue</w:t>
-      </w:r>
-      <w:r>
-        <w:t xml:space="preserve"> migratoire</w:t>
-      </w:r>
-      <w:r>
-        <w:t>.</w:t>
-      </w:r>
-      <w:r>
-        <w:t xml:space="preserve"> Il semble intéressant de noter que la ville de Marseille est le premier port de croisière de France avec une fréquentation touristique d’environ 5 à 7 millions d’individus en moyenne. Le département constitue aussi un point d’arrivée pour les populations </w:t>
-      </w:r>
-      <w:r>
-        <w:t>en provenance d’Afrique du Nord.</w:t>
+        <w:t>et 2020, le département a vu sa population augmenter de + 4 % passant de ce fait de 1,9 millions à 2 millions d’habitants. Cette hausse peut s’expliquer par un maintien de la fécondité à un niveau supérieur à la moyenne nationale (1,95 contre 1,78) bien que les premières naissances soient en moyenne plus tardive (31,1 ans contre 30,4 ans). Aussi, il pourrait être supposé que cette augmentation ait été rendu possible par la position géographique du département, sur une façade littorale, induisant de ce fait une possible attractivité de celui-ci d’un point de vue migratoire. Il semble intéressant de noter que la ville de Marseille est le premier port de croisière de France avec une fréquentation touristique d’environ 5 à 7 millions d’individus en moyenne. Le département constitue aussi un point d’arrivée pour les populations en provenance d’Afrique du Nord.</w:t>
       </w:r>
     </w:p>
     <w:p>
@@ -57,31 +24,71 @@
         <w:jc w:val="both"/>
       </w:pPr>
       <w:r>
-        <w:t>Néanmoins, ce constat n’est pas entièrement positif puisqu</w:t>
-      </w:r>
-      <w:r>
-        <w:t>’</w:t>
-      </w:r>
-      <w:r>
-        <w:t xml:space="preserve">il peut être remarqué que </w:t>
-      </w:r>
-      <w:r>
-        <w:t>sa population n’est pas épargnée par le phénomène du vieillissement démographique</w:t>
-      </w:r>
-      <w:r>
-        <w:t xml:space="preserve">. </w:t>
-      </w:r>
-      <w:r>
-        <w:t xml:space="preserve">En effet, en s’intéressant à la structure par âge de la population, la pyramide des âges réalisée rend visible la diminution progressive des naissances donnant l’effet d’un rétrécissement à la base de cette dernière et, par extension, un agrandissement de la part des effectifs à des âges plus élevés. De la même manière, il peut être constaté que la part de la population âgée de 65 ans et plus représente 28 % de la population bucco-rhodanienne </w:t>
-      </w:r>
-      <w:r>
-        <w:t xml:space="preserve">donnant un ratio de dépendance de 0,64 signifiant qu’il y’a un peu moins de deux actifs pour un inactif dans la région. </w:t>
+        <w:t xml:space="preserve">Néanmoins, ce constat n’est pas entièrement positif puisqu’il peut être remarqué que sa population n’est pas épargnée par le phénomène du vieillissement démographique. En effet, en s’intéressant à la structure par âge de la population, la pyramide des âges réalisée rend visible la diminution progressive des naissances donnant l’effet d’un rétrécissement à la base de cette dernière et, par extension, un agrandissement de la part des effectifs à des âges plus élevés. De la même manière, il peut être constaté que la part de la population âgée de 65 ans et plus représente 28 % de la population bucco-rhodanienne donnant un ratio de dépendance de 0,64 signifiant qu’il y’a un peu moins de deux actifs pour un inactif dans la région. </w:t>
       </w:r>
     </w:p>
     <w:p>
       <w:pPr>
         <w:jc w:val="both"/>
       </w:pPr>
+    </w:p>
+    <w:p>
+      <w:pPr>
+        <w:jc w:val="both"/>
+      </w:pPr>
+      <w:r>
+        <w:t xml:space="preserve">Les Bouches-du-Rhône font partie des rares départements qui connaissent une hausse continue de sa population. Entre 2009 et 2020, le département a vu sa population augmenter de + 4 % passant de 1,9 millions à 2 millions d’habitants. Cette hausse peut s’expliquer par un maintien de la fécondité à un niveau supérieur à la moyenne nationale (1,95 contre 1,78) et se caractérise par des premières naissances en moyenne plus tardive (31,1 ans contre 30,4 ans)  (figure 1). Cette dynamique est possiblement due </w:t>
+      </w:r>
+      <w:r>
+        <w:t>à</w:t>
+      </w:r>
+      <w:r>
+        <w:t xml:space="preserve"> la position géographique du département avec une façade littorale induisant une attractivité de celui-ci d’un point de vue migratoire et transitoire. Il semble intéressant, par exemple, de noter que la ville de Marseille est le premier port de croisière de France avec une fréquentation touristique d’environ 5 à 7 millions d’individus en moyenne, et un des </w:t>
+      </w:r>
+      <w:r>
+        <w:t>principaux</w:t>
+      </w:r>
+      <w:r>
+        <w:t xml:space="preserve"> port de marchandises du pays mais aussi de la </w:t>
+      </w:r>
+      <w:r>
+        <w:t>Méditerranée</w:t>
+      </w:r>
+      <w:r>
+        <w:t>. Le département constitue un point d'arrivée et de passage pour les populations en provenance de tou</w:t>
+      </w:r>
+      <w:r>
+        <w:t>t</w:t>
+      </w:r>
+      <w:r>
+        <w:t xml:space="preserve"> le </w:t>
+      </w:r>
+      <w:r>
+        <w:t>pourtour</w:t>
+      </w:r>
+      <w:r>
+        <w:t xml:space="preserve"> méditerranéen et d’Afrique du Nord </w:t>
+      </w:r>
+      <w:r>
+        <w:t>notamment</w:t>
+      </w:r>
+      <w:r>
+        <w:t>.</w:t>
+      </w:r>
+    </w:p>
+    <w:p>
+      <w:pPr>
+        <w:jc w:val="both"/>
+      </w:pPr>
+      <w:r>
+        <w:t>A revers de ce constat, il peut être remarqué que la dynamique de la population subi</w:t>
+      </w:r>
+      <w:r>
+        <w:t>t</w:t>
+      </w:r>
+      <w:r>
+        <w:t xml:space="preserve"> le phénomène du vieillissement démographique. La pyramide des âges (figure 2) rend visible la diminution progressive des naissances, donnant l’effet d’un rétrécissement à la base de cette dernière et d'un agrandissement de la part des effectifs à des âges plus élevés. La population âgée de 65 ans et plus représente 28 % de la population bucco-rhodanienne, avec un ratio de dépendance de 0,64 signifiant qu’il y’a un peu moins de deux actifs pour un inactif dans la région.</w:t>
+      </w:r>
     </w:p>
     <w:p>
       <w:pPr>

</xml_diff>